<commit_message>
Smart Devices Database Documentation
Documentation of database design before the implementation of web2py
</commit_message>
<xml_diff>
--- a/Smart Device Monitoring - Database Documentation.docx
+++ b/Smart Device Monitoring - Database Documentation.docx
@@ -24,8 +24,6 @@
         </w:rPr>
         <w:t xml:space="preserve"> Design</w:t>
       </w:r>
-      <w:bookmarkStart w:id="0" w:name="_GoBack"/>
-      <w:bookmarkEnd w:id="0"/>
       <w:r>
         <w:rPr>
           <w:b/>
@@ -33,6 +31,21 @@
         </w:rPr>
         <w:t xml:space="preserve"> Documentation</w:t>
       </w:r>
+    </w:p>
+    <w:p>
+      <w:pPr>
+        <w:rPr>
+          <w:b/>
+        </w:rPr>
+      </w:pPr>
+      <w:r>
+        <w:rPr>
+          <w:b/>
+        </w:rPr>
+        <w:t>Database design before implementation of web2py</w:t>
+      </w:r>
+      <w:bookmarkStart w:id="0" w:name="_GoBack"/>
+      <w:bookmarkEnd w:id="0"/>
     </w:p>
     <w:p>
       <w:pPr>
@@ -604,13 +617,13 @@
       </w:r>
       <w:r>
         <w:br/>
+      </w:r>
+      <w:r>
+        <w:lastRenderedPageBreak/>
         <w:t>status VARCHAR(3),</w:t>
       </w:r>
       <w:r>
         <w:br/>
-      </w:r>
-      <w:r>
-        <w:lastRenderedPageBreak/>
         <w:t>battery VARCHAR(3),</w:t>
       </w:r>
       <w:r>

</xml_diff>